<commit_message>
changes to tables and paragraph to reflect 3-stage pipelined instruction set
</commit_message>
<xml_diff>
--- a/Report3.docx
+++ b/Report3.docx
@@ -27,8 +27,6 @@
         </w:rPr>
         <w:t>inal Project – Progress Report 3</w:t>
       </w:r>
-      <w:bookmarkStart w:id="0" w:name="_GoBack"/>
-      <w:bookmarkEnd w:id="0"/>
     </w:p>
     <w:p>
       <w:pPr>
@@ -714,15 +712,65 @@
           <w:sz w:val="24"/>
           <w:szCs w:val="24"/>
         </w:rPr>
-        <w:t xml:space="preserve">The instruction set architecture currently in place for our 16-bit machine allows for R-type </w:t>
-      </w:r>
-      <w:r>
-        <w:rPr>
-          <w:rFonts w:ascii="Times New Roman" w:hAnsi="Times New Roman" w:cs="Times New Roman"/>
-          <w:sz w:val="24"/>
-          <w:szCs w:val="24"/>
-        </w:rPr>
-        <w:t>and I-type instructions</w:t>
+        <w:t>The instruction set architecture currently in place for our 16-bit</w:t>
+      </w:r>
+      <w:r>
+        <w:rPr>
+          <w:rFonts w:ascii="Times New Roman" w:hAnsi="Times New Roman" w:cs="Times New Roman"/>
+          <w:sz w:val="24"/>
+          <w:szCs w:val="24"/>
+        </w:rPr>
+        <w:t>, 3-stage</w:t>
+      </w:r>
+      <w:r>
+        <w:rPr>
+          <w:rFonts w:ascii="Times New Roman" w:hAnsi="Times New Roman" w:cs="Times New Roman"/>
+          <w:sz w:val="24"/>
+          <w:szCs w:val="24"/>
+        </w:rPr>
+        <w:t xml:space="preserve"> </w:t>
+      </w:r>
+      <w:r>
+        <w:rPr>
+          <w:rFonts w:ascii="Times New Roman" w:hAnsi="Times New Roman" w:cs="Times New Roman"/>
+          <w:sz w:val="24"/>
+          <w:szCs w:val="24"/>
+        </w:rPr>
+        <w:t xml:space="preserve">pipelined </w:t>
+      </w:r>
+      <w:r>
+        <w:rPr>
+          <w:rFonts w:ascii="Times New Roman" w:hAnsi="Times New Roman" w:cs="Times New Roman"/>
+          <w:sz w:val="24"/>
+          <w:szCs w:val="24"/>
+        </w:rPr>
+        <w:t xml:space="preserve">machine allows for R-type </w:t>
+      </w:r>
+      <w:r>
+        <w:rPr>
+          <w:rFonts w:ascii="Times New Roman" w:hAnsi="Times New Roman" w:cs="Times New Roman"/>
+          <w:sz w:val="24"/>
+          <w:szCs w:val="24"/>
+        </w:rPr>
+        <w:t xml:space="preserve">and </w:t>
+      </w:r>
+      <w:proofErr w:type="spellStart"/>
+      <w:r>
+        <w:rPr>
+          <w:rFonts w:ascii="Times New Roman" w:hAnsi="Times New Roman" w:cs="Times New Roman"/>
+          <w:sz w:val="24"/>
+          <w:szCs w:val="24"/>
+        </w:rPr>
+        <w:t>addi</w:t>
+      </w:r>
+      <w:proofErr w:type="spellEnd"/>
+      <w:r>
+        <w:rPr>
+          <w:rFonts w:ascii="Times New Roman" w:hAnsi="Times New Roman" w:cs="Times New Roman"/>
+          <w:sz w:val="24"/>
+          <w:szCs w:val="24"/>
+        </w:rPr>
+        <w:t xml:space="preserve"> instructions</w:t>
       </w:r>
       <w:r>
         <w:rPr>
@@ -838,79 +886,7 @@
           <w:sz w:val="24"/>
           <w:szCs w:val="24"/>
         </w:rPr>
-        <w:t xml:space="preserve">(0100), </w:t>
-      </w:r>
-      <w:proofErr w:type="spellStart"/>
-      <w:r>
-        <w:rPr>
-          <w:rFonts w:ascii="Times New Roman" w:hAnsi="Times New Roman" w:cs="Times New Roman"/>
-          <w:sz w:val="24"/>
-          <w:szCs w:val="24"/>
-        </w:rPr>
-        <w:t>lw</w:t>
-      </w:r>
-      <w:proofErr w:type="spellEnd"/>
-      <w:r>
-        <w:rPr>
-          <w:rFonts w:ascii="Times New Roman" w:hAnsi="Times New Roman" w:cs="Times New Roman"/>
-          <w:sz w:val="24"/>
-          <w:szCs w:val="24"/>
-        </w:rPr>
-        <w:t xml:space="preserve">(0101), </w:t>
-      </w:r>
-      <w:proofErr w:type="spellStart"/>
-      <w:r>
-        <w:rPr>
-          <w:rFonts w:ascii="Times New Roman" w:hAnsi="Times New Roman" w:cs="Times New Roman"/>
-          <w:sz w:val="24"/>
-          <w:szCs w:val="24"/>
-        </w:rPr>
-        <w:t>sw</w:t>
-      </w:r>
-      <w:proofErr w:type="spellEnd"/>
-      <w:r>
-        <w:rPr>
-          <w:rFonts w:ascii="Times New Roman" w:hAnsi="Times New Roman" w:cs="Times New Roman"/>
-          <w:sz w:val="24"/>
-          <w:szCs w:val="24"/>
-        </w:rPr>
-        <w:t xml:space="preserve">(0110), </w:t>
-      </w:r>
-      <w:proofErr w:type="spellStart"/>
-      <w:r>
-        <w:rPr>
-          <w:rFonts w:ascii="Times New Roman" w:hAnsi="Times New Roman" w:cs="Times New Roman"/>
-          <w:sz w:val="24"/>
-          <w:szCs w:val="24"/>
-        </w:rPr>
-        <w:t>beq</w:t>
-      </w:r>
-      <w:proofErr w:type="spellEnd"/>
-      <w:r>
-        <w:rPr>
-          <w:rFonts w:ascii="Times New Roman" w:hAnsi="Times New Roman" w:cs="Times New Roman"/>
-          <w:sz w:val="24"/>
-          <w:szCs w:val="24"/>
-        </w:rPr>
-        <w:t xml:space="preserve">(1000), </w:t>
-      </w:r>
-      <w:proofErr w:type="spellStart"/>
-      <w:r>
-        <w:rPr>
-          <w:rFonts w:ascii="Times New Roman" w:hAnsi="Times New Roman" w:cs="Times New Roman"/>
-          <w:sz w:val="24"/>
-          <w:szCs w:val="24"/>
-        </w:rPr>
-        <w:t>bne</w:t>
-      </w:r>
-      <w:proofErr w:type="spellEnd"/>
-      <w:r>
-        <w:rPr>
-          <w:rFonts w:ascii="Times New Roman" w:hAnsi="Times New Roman" w:cs="Times New Roman"/>
-          <w:sz w:val="24"/>
-          <w:szCs w:val="24"/>
-        </w:rPr>
-        <w:t>(1001).</w:t>
+        <w:t>(0100).</w:t>
       </w:r>
     </w:p>
     <w:p>
@@ -1892,6 +1868,8 @@
               </w:rPr>
               <w:t>MemWrite</w:t>
             </w:r>
+            <w:bookmarkStart w:id="0" w:name="_GoBack"/>
+            <w:bookmarkEnd w:id="0"/>
             <w:proofErr w:type="spellEnd"/>
           </w:p>
         </w:tc>
@@ -3154,974 +3132,6 @@
                 <w:lang w:eastAsia="es-ES"/>
               </w:rPr>
               <w:t>111</w:t>
-            </w:r>
-          </w:p>
-        </w:tc>
-      </w:tr>
-      <w:tr>
-        <w:trPr>
-          <w:trHeight w:val="221"/>
-        </w:trPr>
-        <w:tc>
-          <w:tcPr>
-            <w:tcW w:w="798" w:type="dxa"/>
-          </w:tcPr>
-          <w:p>
-            <w:pPr>
-              <w:spacing w:before="100" w:beforeAutospacing="1" w:after="100" w:afterAutospacing="1"/>
-              <w:rPr>
-                <w:rFonts w:eastAsia="Times New Roman" w:cstheme="minorHAnsi"/>
-                <w:b/>
-                <w:color w:val="000000"/>
-                <w:sz w:val="24"/>
-                <w:szCs w:val="24"/>
-                <w:lang w:eastAsia="es-ES"/>
-              </w:rPr>
-            </w:pPr>
-            <w:proofErr w:type="spellStart"/>
-            <w:r>
-              <w:rPr>
-                <w:rFonts w:eastAsia="Times New Roman" w:cstheme="minorHAnsi"/>
-                <w:b/>
-                <w:color w:val="000000"/>
-                <w:sz w:val="24"/>
-                <w:szCs w:val="24"/>
-                <w:lang w:eastAsia="es-ES"/>
-              </w:rPr>
-              <w:t>lw</w:t>
-            </w:r>
-            <w:proofErr w:type="spellEnd"/>
-          </w:p>
-        </w:tc>
-        <w:tc>
-          <w:tcPr>
-            <w:tcW w:w="916" w:type="dxa"/>
-          </w:tcPr>
-          <w:p>
-            <w:pPr>
-              <w:spacing w:before="100" w:beforeAutospacing="1" w:after="100" w:afterAutospacing="1"/>
-              <w:jc w:val="center"/>
-              <w:rPr>
-                <w:rFonts w:eastAsia="Times New Roman" w:cstheme="minorHAnsi"/>
-                <w:color w:val="000000"/>
-                <w:sz w:val="24"/>
-                <w:szCs w:val="24"/>
-                <w:lang w:eastAsia="es-ES"/>
-              </w:rPr>
-            </w:pPr>
-            <w:r>
-              <w:rPr>
-                <w:rFonts w:eastAsia="Times New Roman" w:cstheme="minorHAnsi"/>
-                <w:color w:val="000000"/>
-                <w:sz w:val="24"/>
-                <w:szCs w:val="24"/>
-                <w:lang w:eastAsia="es-ES"/>
-              </w:rPr>
-              <w:t>0</w:t>
-            </w:r>
-          </w:p>
-        </w:tc>
-        <w:tc>
-          <w:tcPr>
-            <w:tcW w:w="919" w:type="dxa"/>
-          </w:tcPr>
-          <w:p>
-            <w:pPr>
-              <w:spacing w:before="100" w:beforeAutospacing="1" w:after="100" w:afterAutospacing="1"/>
-              <w:jc w:val="center"/>
-              <w:rPr>
-                <w:rFonts w:eastAsia="Times New Roman" w:cstheme="minorHAnsi"/>
-                <w:color w:val="000000"/>
-                <w:sz w:val="24"/>
-                <w:szCs w:val="24"/>
-                <w:lang w:eastAsia="es-ES"/>
-              </w:rPr>
-            </w:pPr>
-            <w:r>
-              <w:rPr>
-                <w:rFonts w:eastAsia="Times New Roman" w:cstheme="minorHAnsi"/>
-                <w:color w:val="000000"/>
-                <w:sz w:val="24"/>
-                <w:szCs w:val="24"/>
-                <w:lang w:eastAsia="es-ES"/>
-              </w:rPr>
-              <w:t>1</w:t>
-            </w:r>
-          </w:p>
-        </w:tc>
-        <w:tc>
-          <w:tcPr>
-            <w:tcW w:w="1112" w:type="dxa"/>
-          </w:tcPr>
-          <w:p>
-            <w:pPr>
-              <w:spacing w:before="100" w:beforeAutospacing="1" w:after="100" w:afterAutospacing="1"/>
-              <w:jc w:val="center"/>
-              <w:rPr>
-                <w:rFonts w:eastAsia="Times New Roman" w:cstheme="minorHAnsi"/>
-                <w:color w:val="000000"/>
-                <w:sz w:val="24"/>
-                <w:szCs w:val="24"/>
-                <w:lang w:eastAsia="es-ES"/>
-              </w:rPr>
-            </w:pPr>
-            <w:r>
-              <w:rPr>
-                <w:rFonts w:eastAsia="Times New Roman" w:cstheme="minorHAnsi"/>
-                <w:color w:val="000000"/>
-                <w:sz w:val="24"/>
-                <w:szCs w:val="24"/>
-                <w:lang w:eastAsia="es-ES"/>
-              </w:rPr>
-              <w:t>1</w:t>
-            </w:r>
-          </w:p>
-        </w:tc>
-        <w:tc>
-          <w:tcPr>
-            <w:tcW w:w="1152" w:type="dxa"/>
-          </w:tcPr>
-          <w:p>
-            <w:pPr>
-              <w:spacing w:before="100" w:beforeAutospacing="1" w:after="100" w:afterAutospacing="1"/>
-              <w:jc w:val="center"/>
-              <w:rPr>
-                <w:rFonts w:eastAsia="Times New Roman" w:cstheme="minorHAnsi"/>
-                <w:color w:val="000000"/>
-                <w:sz w:val="24"/>
-                <w:szCs w:val="24"/>
-                <w:lang w:eastAsia="es-ES"/>
-              </w:rPr>
-            </w:pPr>
-            <w:r>
-              <w:rPr>
-                <w:rFonts w:eastAsia="Times New Roman" w:cstheme="minorHAnsi"/>
-                <w:color w:val="000000"/>
-                <w:sz w:val="24"/>
-                <w:szCs w:val="24"/>
-                <w:lang w:eastAsia="es-ES"/>
-              </w:rPr>
-              <w:t>1</w:t>
-            </w:r>
-          </w:p>
-        </w:tc>
-        <w:tc>
-          <w:tcPr>
-            <w:tcW w:w="1308" w:type="dxa"/>
-          </w:tcPr>
-          <w:p>
-            <w:pPr>
-              <w:spacing w:before="100" w:beforeAutospacing="1" w:after="100" w:afterAutospacing="1"/>
-              <w:jc w:val="center"/>
-              <w:rPr>
-                <w:rFonts w:eastAsia="Times New Roman" w:cstheme="minorHAnsi"/>
-                <w:color w:val="000000"/>
-                <w:sz w:val="24"/>
-                <w:szCs w:val="24"/>
-                <w:lang w:eastAsia="es-ES"/>
-              </w:rPr>
-            </w:pPr>
-            <w:r>
-              <w:rPr>
-                <w:rFonts w:eastAsia="Times New Roman" w:cstheme="minorHAnsi"/>
-                <w:color w:val="000000"/>
-                <w:sz w:val="24"/>
-                <w:szCs w:val="24"/>
-                <w:lang w:eastAsia="es-ES"/>
-              </w:rPr>
-              <w:t>0</w:t>
-            </w:r>
-          </w:p>
-        </w:tc>
-        <w:tc>
-          <w:tcPr>
-            <w:tcW w:w="913" w:type="dxa"/>
-          </w:tcPr>
-          <w:p>
-            <w:pPr>
-              <w:spacing w:before="100" w:beforeAutospacing="1" w:after="100" w:afterAutospacing="1"/>
-              <w:jc w:val="center"/>
-              <w:rPr>
-                <w:rFonts w:eastAsia="Times New Roman" w:cstheme="minorHAnsi"/>
-                <w:color w:val="000000"/>
-                <w:sz w:val="24"/>
-                <w:szCs w:val="24"/>
-                <w:lang w:eastAsia="es-ES"/>
-              </w:rPr>
-            </w:pPr>
-            <w:r>
-              <w:rPr>
-                <w:rFonts w:eastAsia="Times New Roman" w:cstheme="minorHAnsi"/>
-                <w:color w:val="000000"/>
-                <w:sz w:val="24"/>
-                <w:szCs w:val="24"/>
-                <w:lang w:eastAsia="es-ES"/>
-              </w:rPr>
-              <w:t>0</w:t>
-            </w:r>
-            <w:r>
-              <w:rPr>
-                <w:rFonts w:eastAsia="Times New Roman" w:cstheme="minorHAnsi"/>
-                <w:color w:val="000000"/>
-                <w:sz w:val="24"/>
-                <w:szCs w:val="24"/>
-                <w:lang w:eastAsia="es-ES"/>
-              </w:rPr>
-              <w:t>0</w:t>
-            </w:r>
-          </w:p>
-        </w:tc>
-        <w:tc>
-          <w:tcPr>
-            <w:tcW w:w="1033" w:type="dxa"/>
-          </w:tcPr>
-          <w:p>
-            <w:pPr>
-              <w:spacing w:before="100" w:beforeAutospacing="1" w:after="100" w:afterAutospacing="1"/>
-              <w:jc w:val="center"/>
-              <w:rPr>
-                <w:rFonts w:eastAsia="Times New Roman" w:cstheme="minorHAnsi"/>
-                <w:color w:val="000000"/>
-                <w:sz w:val="24"/>
-                <w:szCs w:val="24"/>
-                <w:lang w:eastAsia="es-ES"/>
-              </w:rPr>
-            </w:pPr>
-            <w:r>
-              <w:rPr>
-                <w:rFonts w:eastAsia="Times New Roman" w:cstheme="minorHAnsi"/>
-                <w:color w:val="000000"/>
-                <w:sz w:val="24"/>
-                <w:szCs w:val="24"/>
-                <w:lang w:eastAsia="es-ES"/>
-              </w:rPr>
-              <w:t>010</w:t>
-            </w:r>
-          </w:p>
-        </w:tc>
-      </w:tr>
-      <w:tr>
-        <w:trPr>
-          <w:trHeight w:val="221"/>
-        </w:trPr>
-        <w:tc>
-          <w:tcPr>
-            <w:tcW w:w="798" w:type="dxa"/>
-          </w:tcPr>
-          <w:p>
-            <w:pPr>
-              <w:spacing w:before="100" w:beforeAutospacing="1" w:after="100" w:afterAutospacing="1"/>
-              <w:rPr>
-                <w:rFonts w:eastAsia="Times New Roman" w:cstheme="minorHAnsi"/>
-                <w:b/>
-                <w:color w:val="000000"/>
-                <w:sz w:val="24"/>
-                <w:szCs w:val="24"/>
-                <w:lang w:eastAsia="es-ES"/>
-              </w:rPr>
-            </w:pPr>
-            <w:proofErr w:type="spellStart"/>
-            <w:r>
-              <w:rPr>
-                <w:rFonts w:eastAsia="Times New Roman" w:cstheme="minorHAnsi"/>
-                <w:b/>
-                <w:color w:val="000000"/>
-                <w:sz w:val="24"/>
-                <w:szCs w:val="24"/>
-                <w:lang w:eastAsia="es-ES"/>
-              </w:rPr>
-              <w:t>sw</w:t>
-            </w:r>
-            <w:proofErr w:type="spellEnd"/>
-          </w:p>
-        </w:tc>
-        <w:tc>
-          <w:tcPr>
-            <w:tcW w:w="916" w:type="dxa"/>
-          </w:tcPr>
-          <w:p>
-            <w:pPr>
-              <w:spacing w:before="100" w:beforeAutospacing="1" w:after="100" w:afterAutospacing="1"/>
-              <w:jc w:val="center"/>
-              <w:rPr>
-                <w:rFonts w:eastAsia="Times New Roman" w:cstheme="minorHAnsi"/>
-                <w:color w:val="000000"/>
-                <w:sz w:val="24"/>
-                <w:szCs w:val="24"/>
-                <w:lang w:eastAsia="es-ES"/>
-              </w:rPr>
-            </w:pPr>
-            <w:r>
-              <w:rPr>
-                <w:rFonts w:eastAsia="Times New Roman" w:cstheme="minorHAnsi"/>
-                <w:color w:val="000000"/>
-                <w:sz w:val="24"/>
-                <w:szCs w:val="24"/>
-                <w:lang w:eastAsia="es-ES"/>
-              </w:rPr>
-              <w:t>0</w:t>
-            </w:r>
-          </w:p>
-        </w:tc>
-        <w:tc>
-          <w:tcPr>
-            <w:tcW w:w="919" w:type="dxa"/>
-          </w:tcPr>
-          <w:p>
-            <w:pPr>
-              <w:spacing w:before="100" w:beforeAutospacing="1" w:after="100" w:afterAutospacing="1"/>
-              <w:jc w:val="center"/>
-              <w:rPr>
-                <w:rFonts w:eastAsia="Times New Roman" w:cstheme="minorHAnsi"/>
-                <w:color w:val="000000"/>
-                <w:sz w:val="24"/>
-                <w:szCs w:val="24"/>
-                <w:lang w:eastAsia="es-ES"/>
-              </w:rPr>
-            </w:pPr>
-            <w:r>
-              <w:rPr>
-                <w:rFonts w:eastAsia="Times New Roman" w:cstheme="minorHAnsi"/>
-                <w:color w:val="000000"/>
-                <w:sz w:val="24"/>
-                <w:szCs w:val="24"/>
-                <w:lang w:eastAsia="es-ES"/>
-              </w:rPr>
-              <w:t>1</w:t>
-            </w:r>
-          </w:p>
-        </w:tc>
-        <w:tc>
-          <w:tcPr>
-            <w:tcW w:w="1112" w:type="dxa"/>
-          </w:tcPr>
-          <w:p>
-            <w:pPr>
-              <w:spacing w:before="100" w:beforeAutospacing="1" w:after="100" w:afterAutospacing="1"/>
-              <w:jc w:val="center"/>
-              <w:rPr>
-                <w:rFonts w:eastAsia="Times New Roman" w:cstheme="minorHAnsi"/>
-                <w:color w:val="000000"/>
-                <w:sz w:val="24"/>
-                <w:szCs w:val="24"/>
-                <w:lang w:eastAsia="es-ES"/>
-              </w:rPr>
-            </w:pPr>
-            <w:r>
-              <w:rPr>
-                <w:rFonts w:eastAsia="Times New Roman" w:cstheme="minorHAnsi"/>
-                <w:color w:val="000000"/>
-                <w:sz w:val="24"/>
-                <w:szCs w:val="24"/>
-                <w:lang w:eastAsia="es-ES"/>
-              </w:rPr>
-              <w:t>0</w:t>
-            </w:r>
-          </w:p>
-        </w:tc>
-        <w:tc>
-          <w:tcPr>
-            <w:tcW w:w="1152" w:type="dxa"/>
-          </w:tcPr>
-          <w:p>
-            <w:pPr>
-              <w:spacing w:before="100" w:beforeAutospacing="1" w:after="100" w:afterAutospacing="1"/>
-              <w:jc w:val="center"/>
-              <w:rPr>
-                <w:rFonts w:eastAsia="Times New Roman" w:cstheme="minorHAnsi"/>
-                <w:color w:val="000000"/>
-                <w:sz w:val="24"/>
-                <w:szCs w:val="24"/>
-                <w:lang w:eastAsia="es-ES"/>
-              </w:rPr>
-            </w:pPr>
-            <w:r>
-              <w:rPr>
-                <w:rFonts w:eastAsia="Times New Roman" w:cstheme="minorHAnsi"/>
-                <w:color w:val="000000"/>
-                <w:sz w:val="24"/>
-                <w:szCs w:val="24"/>
-                <w:lang w:eastAsia="es-ES"/>
-              </w:rPr>
-              <w:t>0</w:t>
-            </w:r>
-          </w:p>
-        </w:tc>
-        <w:tc>
-          <w:tcPr>
-            <w:tcW w:w="1308" w:type="dxa"/>
-          </w:tcPr>
-          <w:p>
-            <w:pPr>
-              <w:spacing w:before="100" w:beforeAutospacing="1" w:after="100" w:afterAutospacing="1"/>
-              <w:jc w:val="center"/>
-              <w:rPr>
-                <w:rFonts w:eastAsia="Times New Roman" w:cstheme="minorHAnsi"/>
-                <w:color w:val="000000"/>
-                <w:sz w:val="24"/>
-                <w:szCs w:val="24"/>
-                <w:lang w:eastAsia="es-ES"/>
-              </w:rPr>
-            </w:pPr>
-            <w:r>
-              <w:rPr>
-                <w:rFonts w:eastAsia="Times New Roman" w:cstheme="minorHAnsi"/>
-                <w:color w:val="000000"/>
-                <w:sz w:val="24"/>
-                <w:szCs w:val="24"/>
-                <w:lang w:eastAsia="es-ES"/>
-              </w:rPr>
-              <w:t>1</w:t>
-            </w:r>
-          </w:p>
-        </w:tc>
-        <w:tc>
-          <w:tcPr>
-            <w:tcW w:w="913" w:type="dxa"/>
-          </w:tcPr>
-          <w:p>
-            <w:pPr>
-              <w:spacing w:before="100" w:beforeAutospacing="1" w:after="100" w:afterAutospacing="1"/>
-              <w:jc w:val="center"/>
-              <w:rPr>
-                <w:rFonts w:eastAsia="Times New Roman" w:cstheme="minorHAnsi"/>
-                <w:color w:val="000000"/>
-                <w:sz w:val="24"/>
-                <w:szCs w:val="24"/>
-                <w:lang w:eastAsia="es-ES"/>
-              </w:rPr>
-            </w:pPr>
-            <w:r>
-              <w:rPr>
-                <w:rFonts w:eastAsia="Times New Roman" w:cstheme="minorHAnsi"/>
-                <w:color w:val="000000"/>
-                <w:sz w:val="24"/>
-                <w:szCs w:val="24"/>
-                <w:lang w:eastAsia="es-ES"/>
-              </w:rPr>
-              <w:t>0</w:t>
-            </w:r>
-            <w:r>
-              <w:rPr>
-                <w:rFonts w:eastAsia="Times New Roman" w:cstheme="minorHAnsi"/>
-                <w:color w:val="000000"/>
-                <w:sz w:val="24"/>
-                <w:szCs w:val="24"/>
-                <w:lang w:eastAsia="es-ES"/>
-              </w:rPr>
-              <w:t>0</w:t>
-            </w:r>
-          </w:p>
-        </w:tc>
-        <w:tc>
-          <w:tcPr>
-            <w:tcW w:w="1033" w:type="dxa"/>
-          </w:tcPr>
-          <w:p>
-            <w:pPr>
-              <w:spacing w:before="100" w:beforeAutospacing="1" w:after="100" w:afterAutospacing="1"/>
-              <w:jc w:val="center"/>
-              <w:rPr>
-                <w:rFonts w:eastAsia="Times New Roman" w:cstheme="minorHAnsi"/>
-                <w:color w:val="000000"/>
-                <w:sz w:val="24"/>
-                <w:szCs w:val="24"/>
-                <w:lang w:eastAsia="es-ES"/>
-              </w:rPr>
-            </w:pPr>
-            <w:r>
-              <w:rPr>
-                <w:rFonts w:eastAsia="Times New Roman" w:cstheme="minorHAnsi"/>
-                <w:color w:val="000000"/>
-                <w:sz w:val="24"/>
-                <w:szCs w:val="24"/>
-                <w:lang w:eastAsia="es-ES"/>
-              </w:rPr>
-              <w:t>010</w:t>
-            </w:r>
-          </w:p>
-        </w:tc>
-      </w:tr>
-      <w:tr>
-        <w:trPr>
-          <w:trHeight w:val="221"/>
-        </w:trPr>
-        <w:tc>
-          <w:tcPr>
-            <w:tcW w:w="798" w:type="dxa"/>
-          </w:tcPr>
-          <w:p>
-            <w:pPr>
-              <w:spacing w:before="100" w:beforeAutospacing="1" w:after="100" w:afterAutospacing="1"/>
-              <w:rPr>
-                <w:rFonts w:eastAsia="Times New Roman" w:cstheme="minorHAnsi"/>
-                <w:b/>
-                <w:color w:val="000000"/>
-                <w:sz w:val="24"/>
-                <w:szCs w:val="24"/>
-                <w:lang w:eastAsia="es-ES"/>
-              </w:rPr>
-            </w:pPr>
-            <w:proofErr w:type="spellStart"/>
-            <w:r>
-              <w:rPr>
-                <w:rFonts w:eastAsia="Times New Roman" w:cstheme="minorHAnsi"/>
-                <w:b/>
-                <w:color w:val="000000"/>
-                <w:sz w:val="24"/>
-                <w:szCs w:val="24"/>
-                <w:lang w:eastAsia="es-ES"/>
-              </w:rPr>
-              <w:t>beq</w:t>
-            </w:r>
-            <w:proofErr w:type="spellEnd"/>
-          </w:p>
-        </w:tc>
-        <w:tc>
-          <w:tcPr>
-            <w:tcW w:w="916" w:type="dxa"/>
-          </w:tcPr>
-          <w:p>
-            <w:pPr>
-              <w:spacing w:before="100" w:beforeAutospacing="1" w:after="100" w:afterAutospacing="1"/>
-              <w:jc w:val="center"/>
-              <w:rPr>
-                <w:rFonts w:eastAsia="Times New Roman" w:cstheme="minorHAnsi"/>
-                <w:color w:val="000000"/>
-                <w:sz w:val="24"/>
-                <w:szCs w:val="24"/>
-                <w:lang w:eastAsia="es-ES"/>
-              </w:rPr>
-            </w:pPr>
-            <w:r>
-              <w:rPr>
-                <w:rFonts w:eastAsia="Times New Roman" w:cstheme="minorHAnsi"/>
-                <w:color w:val="000000"/>
-                <w:sz w:val="24"/>
-                <w:szCs w:val="24"/>
-                <w:lang w:eastAsia="es-ES"/>
-              </w:rPr>
-              <w:t>0</w:t>
-            </w:r>
-          </w:p>
-        </w:tc>
-        <w:tc>
-          <w:tcPr>
-            <w:tcW w:w="919" w:type="dxa"/>
-          </w:tcPr>
-          <w:p>
-            <w:pPr>
-              <w:spacing w:before="100" w:beforeAutospacing="1" w:after="100" w:afterAutospacing="1"/>
-              <w:jc w:val="center"/>
-              <w:rPr>
-                <w:rFonts w:eastAsia="Times New Roman" w:cstheme="minorHAnsi"/>
-                <w:color w:val="000000"/>
-                <w:sz w:val="24"/>
-                <w:szCs w:val="24"/>
-                <w:lang w:eastAsia="es-ES"/>
-              </w:rPr>
-            </w:pPr>
-            <w:r>
-              <w:rPr>
-                <w:rFonts w:eastAsia="Times New Roman" w:cstheme="minorHAnsi"/>
-                <w:color w:val="000000"/>
-                <w:sz w:val="24"/>
-                <w:szCs w:val="24"/>
-                <w:lang w:eastAsia="es-ES"/>
-              </w:rPr>
-              <w:t>0</w:t>
-            </w:r>
-          </w:p>
-        </w:tc>
-        <w:tc>
-          <w:tcPr>
-            <w:tcW w:w="1112" w:type="dxa"/>
-          </w:tcPr>
-          <w:p>
-            <w:pPr>
-              <w:spacing w:before="100" w:beforeAutospacing="1" w:after="100" w:afterAutospacing="1"/>
-              <w:jc w:val="center"/>
-              <w:rPr>
-                <w:rFonts w:eastAsia="Times New Roman" w:cstheme="minorHAnsi"/>
-                <w:color w:val="000000"/>
-                <w:sz w:val="24"/>
-                <w:szCs w:val="24"/>
-                <w:lang w:eastAsia="es-ES"/>
-              </w:rPr>
-            </w:pPr>
-            <w:r>
-              <w:rPr>
-                <w:rFonts w:eastAsia="Times New Roman" w:cstheme="minorHAnsi"/>
-                <w:color w:val="000000"/>
-                <w:sz w:val="24"/>
-                <w:szCs w:val="24"/>
-                <w:lang w:eastAsia="es-ES"/>
-              </w:rPr>
-              <w:t>0</w:t>
-            </w:r>
-          </w:p>
-        </w:tc>
-        <w:tc>
-          <w:tcPr>
-            <w:tcW w:w="1152" w:type="dxa"/>
-          </w:tcPr>
-          <w:p>
-            <w:pPr>
-              <w:spacing w:before="100" w:beforeAutospacing="1" w:after="100" w:afterAutospacing="1"/>
-              <w:jc w:val="center"/>
-              <w:rPr>
-                <w:rFonts w:eastAsia="Times New Roman" w:cstheme="minorHAnsi"/>
-                <w:color w:val="000000"/>
-                <w:sz w:val="24"/>
-                <w:szCs w:val="24"/>
-                <w:lang w:eastAsia="es-ES"/>
-              </w:rPr>
-            </w:pPr>
-            <w:r>
-              <w:rPr>
-                <w:rFonts w:eastAsia="Times New Roman" w:cstheme="minorHAnsi"/>
-                <w:color w:val="000000"/>
-                <w:sz w:val="24"/>
-                <w:szCs w:val="24"/>
-                <w:lang w:eastAsia="es-ES"/>
-              </w:rPr>
-              <w:t>0</w:t>
-            </w:r>
-          </w:p>
-        </w:tc>
-        <w:tc>
-          <w:tcPr>
-            <w:tcW w:w="1308" w:type="dxa"/>
-          </w:tcPr>
-          <w:p>
-            <w:pPr>
-              <w:spacing w:before="100" w:beforeAutospacing="1" w:after="100" w:afterAutospacing="1"/>
-              <w:jc w:val="center"/>
-              <w:rPr>
-                <w:rFonts w:eastAsia="Times New Roman" w:cstheme="minorHAnsi"/>
-                <w:color w:val="000000"/>
-                <w:sz w:val="24"/>
-                <w:szCs w:val="24"/>
-                <w:lang w:eastAsia="es-ES"/>
-              </w:rPr>
-            </w:pPr>
-            <w:r>
-              <w:rPr>
-                <w:rFonts w:eastAsia="Times New Roman" w:cstheme="minorHAnsi"/>
-                <w:color w:val="000000"/>
-                <w:sz w:val="24"/>
-                <w:szCs w:val="24"/>
-                <w:lang w:eastAsia="es-ES"/>
-              </w:rPr>
-              <w:t>0</w:t>
-            </w:r>
-          </w:p>
-        </w:tc>
-        <w:tc>
-          <w:tcPr>
-            <w:tcW w:w="913" w:type="dxa"/>
-          </w:tcPr>
-          <w:p>
-            <w:pPr>
-              <w:spacing w:before="100" w:beforeAutospacing="1" w:after="100" w:afterAutospacing="1"/>
-              <w:jc w:val="center"/>
-              <w:rPr>
-                <w:rFonts w:eastAsia="Times New Roman" w:cstheme="minorHAnsi"/>
-                <w:color w:val="000000"/>
-                <w:sz w:val="24"/>
-                <w:szCs w:val="24"/>
-                <w:lang w:eastAsia="es-ES"/>
-              </w:rPr>
-            </w:pPr>
-            <w:r>
-              <w:rPr>
-                <w:rFonts w:eastAsia="Times New Roman" w:cstheme="minorHAnsi"/>
-                <w:color w:val="000000"/>
-                <w:sz w:val="24"/>
-                <w:szCs w:val="24"/>
-                <w:lang w:eastAsia="es-ES"/>
-              </w:rPr>
-              <w:t>0</w:t>
-            </w:r>
-            <w:r>
-              <w:rPr>
-                <w:rFonts w:eastAsia="Times New Roman" w:cstheme="minorHAnsi"/>
-                <w:color w:val="000000"/>
-                <w:sz w:val="24"/>
-                <w:szCs w:val="24"/>
-                <w:lang w:eastAsia="es-ES"/>
-              </w:rPr>
-              <w:t>1</w:t>
-            </w:r>
-          </w:p>
-        </w:tc>
-        <w:tc>
-          <w:tcPr>
-            <w:tcW w:w="1033" w:type="dxa"/>
-          </w:tcPr>
-          <w:p>
-            <w:pPr>
-              <w:spacing w:before="100" w:beforeAutospacing="1" w:after="100" w:afterAutospacing="1"/>
-              <w:jc w:val="center"/>
-              <w:rPr>
-                <w:rFonts w:eastAsia="Times New Roman" w:cstheme="minorHAnsi"/>
-                <w:color w:val="000000"/>
-                <w:sz w:val="24"/>
-                <w:szCs w:val="24"/>
-                <w:lang w:eastAsia="es-ES"/>
-              </w:rPr>
-            </w:pPr>
-            <w:r>
-              <w:rPr>
-                <w:rFonts w:eastAsia="Times New Roman" w:cstheme="minorHAnsi"/>
-                <w:color w:val="000000"/>
-                <w:sz w:val="24"/>
-                <w:szCs w:val="24"/>
-                <w:lang w:eastAsia="es-ES"/>
-              </w:rPr>
-              <w:t>110</w:t>
-            </w:r>
-          </w:p>
-        </w:tc>
-      </w:tr>
-      <w:tr>
-        <w:trPr>
-          <w:trHeight w:val="221"/>
-        </w:trPr>
-        <w:tc>
-          <w:tcPr>
-            <w:tcW w:w="798" w:type="dxa"/>
-          </w:tcPr>
-          <w:p>
-            <w:pPr>
-              <w:spacing w:before="100" w:beforeAutospacing="1" w:after="100" w:afterAutospacing="1"/>
-              <w:rPr>
-                <w:rFonts w:eastAsia="Times New Roman" w:cstheme="minorHAnsi"/>
-                <w:b/>
-                <w:color w:val="000000"/>
-                <w:sz w:val="24"/>
-                <w:szCs w:val="24"/>
-                <w:lang w:eastAsia="es-ES"/>
-              </w:rPr>
-            </w:pPr>
-            <w:proofErr w:type="spellStart"/>
-            <w:r>
-              <w:rPr>
-                <w:rFonts w:eastAsia="Times New Roman" w:cstheme="minorHAnsi"/>
-                <w:b/>
-                <w:color w:val="000000"/>
-                <w:sz w:val="24"/>
-                <w:szCs w:val="24"/>
-                <w:lang w:eastAsia="es-ES"/>
-              </w:rPr>
-              <w:t>bne</w:t>
-            </w:r>
-            <w:proofErr w:type="spellEnd"/>
-          </w:p>
-        </w:tc>
-        <w:tc>
-          <w:tcPr>
-            <w:tcW w:w="916" w:type="dxa"/>
-          </w:tcPr>
-          <w:p>
-            <w:pPr>
-              <w:spacing w:before="100" w:beforeAutospacing="1" w:after="100" w:afterAutospacing="1"/>
-              <w:jc w:val="center"/>
-              <w:rPr>
-                <w:rFonts w:eastAsia="Times New Roman" w:cstheme="minorHAnsi"/>
-                <w:color w:val="000000"/>
-                <w:sz w:val="24"/>
-                <w:szCs w:val="24"/>
-                <w:lang w:eastAsia="es-ES"/>
-              </w:rPr>
-            </w:pPr>
-            <w:r>
-              <w:rPr>
-                <w:rFonts w:eastAsia="Times New Roman" w:cstheme="minorHAnsi"/>
-                <w:color w:val="000000"/>
-                <w:sz w:val="24"/>
-                <w:szCs w:val="24"/>
-                <w:lang w:eastAsia="es-ES"/>
-              </w:rPr>
-              <w:t>0</w:t>
-            </w:r>
-          </w:p>
-        </w:tc>
-        <w:tc>
-          <w:tcPr>
-            <w:tcW w:w="919" w:type="dxa"/>
-          </w:tcPr>
-          <w:p>
-            <w:pPr>
-              <w:spacing w:before="100" w:beforeAutospacing="1" w:after="100" w:afterAutospacing="1"/>
-              <w:jc w:val="center"/>
-              <w:rPr>
-                <w:rFonts w:eastAsia="Times New Roman" w:cstheme="minorHAnsi"/>
-                <w:color w:val="000000"/>
-                <w:sz w:val="24"/>
-                <w:szCs w:val="24"/>
-                <w:lang w:eastAsia="es-ES"/>
-              </w:rPr>
-            </w:pPr>
-            <w:r>
-              <w:rPr>
-                <w:rFonts w:eastAsia="Times New Roman" w:cstheme="minorHAnsi"/>
-                <w:color w:val="000000"/>
-                <w:sz w:val="24"/>
-                <w:szCs w:val="24"/>
-                <w:lang w:eastAsia="es-ES"/>
-              </w:rPr>
-              <w:t>0</w:t>
-            </w:r>
-          </w:p>
-        </w:tc>
-        <w:tc>
-          <w:tcPr>
-            <w:tcW w:w="1112" w:type="dxa"/>
-          </w:tcPr>
-          <w:p>
-            <w:pPr>
-              <w:spacing w:before="100" w:beforeAutospacing="1" w:after="100" w:afterAutospacing="1"/>
-              <w:jc w:val="center"/>
-              <w:rPr>
-                <w:rFonts w:eastAsia="Times New Roman" w:cstheme="minorHAnsi"/>
-                <w:color w:val="000000"/>
-                <w:sz w:val="24"/>
-                <w:szCs w:val="24"/>
-                <w:lang w:eastAsia="es-ES"/>
-              </w:rPr>
-            </w:pPr>
-            <w:r>
-              <w:rPr>
-                <w:rFonts w:eastAsia="Times New Roman" w:cstheme="minorHAnsi"/>
-                <w:color w:val="000000"/>
-                <w:sz w:val="24"/>
-                <w:szCs w:val="24"/>
-                <w:lang w:eastAsia="es-ES"/>
-              </w:rPr>
-              <w:t>0</w:t>
-            </w:r>
-          </w:p>
-        </w:tc>
-        <w:tc>
-          <w:tcPr>
-            <w:tcW w:w="1152" w:type="dxa"/>
-          </w:tcPr>
-          <w:p>
-            <w:pPr>
-              <w:spacing w:before="100" w:beforeAutospacing="1" w:after="100" w:afterAutospacing="1"/>
-              <w:jc w:val="center"/>
-              <w:rPr>
-                <w:rFonts w:eastAsia="Times New Roman" w:cstheme="minorHAnsi"/>
-                <w:color w:val="000000"/>
-                <w:sz w:val="24"/>
-                <w:szCs w:val="24"/>
-                <w:lang w:eastAsia="es-ES"/>
-              </w:rPr>
-            </w:pPr>
-            <w:r>
-              <w:rPr>
-                <w:rFonts w:eastAsia="Times New Roman" w:cstheme="minorHAnsi"/>
-                <w:color w:val="000000"/>
-                <w:sz w:val="24"/>
-                <w:szCs w:val="24"/>
-                <w:lang w:eastAsia="es-ES"/>
-              </w:rPr>
-              <w:t>0</w:t>
-            </w:r>
-          </w:p>
-        </w:tc>
-        <w:tc>
-          <w:tcPr>
-            <w:tcW w:w="1308" w:type="dxa"/>
-          </w:tcPr>
-          <w:p>
-            <w:pPr>
-              <w:spacing w:before="100" w:beforeAutospacing="1" w:after="100" w:afterAutospacing="1"/>
-              <w:jc w:val="center"/>
-              <w:rPr>
-                <w:rFonts w:eastAsia="Times New Roman" w:cstheme="minorHAnsi"/>
-                <w:color w:val="000000"/>
-                <w:sz w:val="24"/>
-                <w:szCs w:val="24"/>
-                <w:lang w:eastAsia="es-ES"/>
-              </w:rPr>
-            </w:pPr>
-            <w:r>
-              <w:rPr>
-                <w:rFonts w:eastAsia="Times New Roman" w:cstheme="minorHAnsi"/>
-                <w:color w:val="000000"/>
-                <w:sz w:val="24"/>
-                <w:szCs w:val="24"/>
-                <w:lang w:eastAsia="es-ES"/>
-              </w:rPr>
-              <w:t>0</w:t>
-            </w:r>
-          </w:p>
-        </w:tc>
-        <w:tc>
-          <w:tcPr>
-            <w:tcW w:w="913" w:type="dxa"/>
-          </w:tcPr>
-          <w:p>
-            <w:pPr>
-              <w:spacing w:before="100" w:beforeAutospacing="1" w:after="100" w:afterAutospacing="1"/>
-              <w:jc w:val="center"/>
-              <w:rPr>
-                <w:rFonts w:eastAsia="Times New Roman" w:cstheme="minorHAnsi"/>
-                <w:color w:val="000000"/>
-                <w:sz w:val="24"/>
-                <w:szCs w:val="24"/>
-                <w:lang w:eastAsia="es-ES"/>
-              </w:rPr>
-            </w:pPr>
-            <w:r>
-              <w:rPr>
-                <w:rFonts w:eastAsia="Times New Roman" w:cstheme="minorHAnsi"/>
-                <w:color w:val="000000"/>
-                <w:sz w:val="24"/>
-                <w:szCs w:val="24"/>
-                <w:lang w:eastAsia="es-ES"/>
-              </w:rPr>
-              <w:t>1</w:t>
-            </w:r>
-            <w:r>
-              <w:rPr>
-                <w:rFonts w:eastAsia="Times New Roman" w:cstheme="minorHAnsi"/>
-                <w:color w:val="000000"/>
-                <w:sz w:val="24"/>
-                <w:szCs w:val="24"/>
-                <w:lang w:eastAsia="es-ES"/>
-              </w:rPr>
-              <w:t>0</w:t>
-            </w:r>
-          </w:p>
-        </w:tc>
-        <w:tc>
-          <w:tcPr>
-            <w:tcW w:w="1033" w:type="dxa"/>
-          </w:tcPr>
-          <w:p>
-            <w:pPr>
-              <w:spacing w:before="100" w:beforeAutospacing="1" w:after="100" w:afterAutospacing="1"/>
-              <w:jc w:val="center"/>
-              <w:rPr>
-                <w:rFonts w:eastAsia="Times New Roman" w:cstheme="minorHAnsi"/>
-                <w:color w:val="000000"/>
-                <w:sz w:val="24"/>
-                <w:szCs w:val="24"/>
-                <w:lang w:eastAsia="es-ES"/>
-              </w:rPr>
-            </w:pPr>
-            <w:r>
-              <w:rPr>
-                <w:rFonts w:eastAsia="Times New Roman" w:cstheme="minorHAnsi"/>
-                <w:color w:val="000000"/>
-                <w:sz w:val="24"/>
-                <w:szCs w:val="24"/>
-                <w:lang w:eastAsia="es-ES"/>
-              </w:rPr>
-              <w:t>110</w:t>
             </w:r>
           </w:p>
         </w:tc>

</xml_diff>

<commit_message>
Added diagrams to report 3
</commit_message>
<xml_diff>
--- a/Report3.docx
+++ b/Report3.docx
@@ -1868,8 +1868,6 @@
               </w:rPr>
               <w:t>MemWrite</w:t>
             </w:r>
-            <w:bookmarkStart w:id="0" w:name="_GoBack"/>
-            <w:bookmarkEnd w:id="0"/>
             <w:proofErr w:type="spellEnd"/>
           </w:p>
         </w:tc>
@@ -3392,6 +3390,73 @@
           <w:lang w:eastAsia="es-ES"/>
         </w:rPr>
       </w:pPr>
+      <w:r>
+        <w:rPr>
+          <w:rFonts w:eastAsia="Times New Roman" w:cstheme="minorHAnsi"/>
+          <w:b/>
+          <w:noProof/>
+          <w:color w:val="000000"/>
+          <w:sz w:val="24"/>
+          <w:szCs w:val="24"/>
+        </w:rPr>
+        <w:drawing>
+          <wp:anchor distT="0" distB="0" distL="114300" distR="114300" simplePos="0" relativeHeight="251658240" behindDoc="0" locked="0" layoutInCell="1" allowOverlap="1">
+            <wp:simplePos x="0" y="0"/>
+            <wp:positionH relativeFrom="page">
+              <wp:align>left</wp:align>
+            </wp:positionH>
+            <wp:positionV relativeFrom="paragraph">
+              <wp:posOffset>191135</wp:posOffset>
+            </wp:positionV>
+            <wp:extent cx="8653688" cy="4314825"/>
+            <wp:effectExtent l="0" t="0" r="0" b="0"/>
+            <wp:wrapSquare wrapText="bothSides"/>
+            <wp:docPr id="1" name="Picture 1"/>
+            <wp:cNvGraphicFramePr>
+              <a:graphicFrameLocks xmlns:a="http://schemas.openxmlformats.org/drawingml/2006/main" noChangeAspect="1"/>
+            </wp:cNvGraphicFramePr>
+            <a:graphic xmlns:a="http://schemas.openxmlformats.org/drawingml/2006/main">
+              <a:graphicData uri="http://schemas.openxmlformats.org/drawingml/2006/picture">
+                <pic:pic xmlns:pic="http://schemas.openxmlformats.org/drawingml/2006/picture">
+                  <pic:nvPicPr>
+                    <pic:cNvPr id="1" name="pipelineDiagram3.png"/>
+                    <pic:cNvPicPr/>
+                  </pic:nvPicPr>
+                  <pic:blipFill>
+                    <a:blip r:embed="rId5">
+                      <a:extLst>
+                        <a:ext uri="{28A0092B-C50C-407E-A947-70E740481C1C}">
+                          <a14:useLocalDpi xmlns:a14="http://schemas.microsoft.com/office/drawing/2010/main" val="0"/>
+                        </a:ext>
+                      </a:extLst>
+                    </a:blip>
+                    <a:stretch>
+                      <a:fillRect/>
+                    </a:stretch>
+                  </pic:blipFill>
+                  <pic:spPr>
+                    <a:xfrm>
+                      <a:off x="0" y="0"/>
+                      <a:ext cx="8653688" cy="4314825"/>
+                    </a:xfrm>
+                    <a:prstGeom prst="rect">
+                      <a:avLst/>
+                    </a:prstGeom>
+                  </pic:spPr>
+                </pic:pic>
+              </a:graphicData>
+            </a:graphic>
+            <wp14:sizeRelH relativeFrom="margin">
+              <wp14:pctWidth>0</wp14:pctWidth>
+            </wp14:sizeRelH>
+            <wp14:sizeRelV relativeFrom="margin">
+              <wp14:pctHeight>0</wp14:pctHeight>
+            </wp14:sizeRelV>
+          </wp:anchor>
+        </w:drawing>
+      </w:r>
+      <w:bookmarkStart w:id="0" w:name="_GoBack"/>
+      <w:bookmarkEnd w:id="0"/>
     </w:p>
     <w:p>
       <w:pPr>

</xml_diff>